<commit_message>
Task: Работа через jquery dataTable [welvet]
</commit_message>
<xml_diff>
--- a/docs/RtorrentManager.docx
+++ b/docs/RtorrentManager.docx
@@ -856,81 +856,145 @@
           <w:numId w:val="1"/>
         </w:numPr>
         <w:rPr>
-          <w:u w:val="single"/>
-          <w:lang w:val="en-US"/>
-        </w:rPr>
-      </w:pPr>
-      <w:r>
-        <w:rPr>
-          <w:u w:val="single"/>
+          <w:strike/>
+          <w:lang w:val="en-US"/>
+          <w:rPrChange w:id="0" w:author="Admin" w:date="2010-05-27T19:28:00Z">
+            <w:rPr>
+              <w:u w:val="single"/>
+              <w:lang w:val="en-US"/>
+            </w:rPr>
+          </w:rPrChange>
+        </w:rPr>
+      </w:pPr>
+      <w:r>
+        <w:rPr>
+          <w:strike/>
+          <w:rPrChange w:id="1" w:author="Admin" w:date="2010-05-27T19:28:00Z">
+            <w:rPr>
+              <w:u w:val="single"/>
+            </w:rPr>
+          </w:rPrChange>
         </w:rPr>
         <w:t>Работа</w:t>
       </w:r>
       <w:r>
         <w:rPr>
-          <w:u w:val="single"/>
-          <w:lang w:val="en-US"/>
+          <w:strike/>
+          <w:lang w:val="en-US"/>
+          <w:rPrChange w:id="2" w:author="Admin" w:date="2010-05-27T19:28:00Z">
+            <w:rPr>
+              <w:u w:val="single"/>
+              <w:lang w:val="en-US"/>
+            </w:rPr>
+          </w:rPrChange>
         </w:rPr>
         <w:t xml:space="preserve"> </w:t>
       </w:r>
       <w:r>
         <w:rPr>
-          <w:u w:val="single"/>
+          <w:strike/>
+          <w:rPrChange w:id="3" w:author="Admin" w:date="2010-05-27T19:28:00Z">
+            <w:rPr>
+              <w:u w:val="single"/>
+            </w:rPr>
+          </w:rPrChange>
         </w:rPr>
         <w:t>через</w:t>
       </w:r>
       <w:r>
         <w:rPr>
-          <w:u w:val="single"/>
-          <w:lang w:val="en-US"/>
+          <w:strike/>
+          <w:lang w:val="en-US"/>
+          <w:rPrChange w:id="4" w:author="Admin" w:date="2010-05-27T19:28:00Z">
+            <w:rPr>
+              <w:u w:val="single"/>
+              <w:lang w:val="en-US"/>
+            </w:rPr>
+          </w:rPrChange>
         </w:rPr>
         <w:t xml:space="preserve"> </w:t>
       </w:r>
       <w:proofErr w:type="spellStart"/>
       <w:r>
         <w:rPr>
-          <w:u w:val="single"/>
-          <w:lang w:val="en-US"/>
+          <w:strike/>
+          <w:lang w:val="en-US"/>
+          <w:rPrChange w:id="5" w:author="Admin" w:date="2010-05-27T19:28:00Z">
+            <w:rPr>
+              <w:u w:val="single"/>
+              <w:lang w:val="en-US"/>
+            </w:rPr>
+          </w:rPrChange>
         </w:rPr>
         <w:t>jquery</w:t>
       </w:r>
       <w:proofErr w:type="spellEnd"/>
       <w:r>
         <w:rPr>
-          <w:u w:val="single"/>
-          <w:lang w:val="en-US"/>
+          <w:strike/>
+          <w:lang w:val="en-US"/>
+          <w:rPrChange w:id="6" w:author="Admin" w:date="2010-05-27T19:28:00Z">
+            <w:rPr>
+              <w:u w:val="single"/>
+              <w:lang w:val="en-US"/>
+            </w:rPr>
+          </w:rPrChange>
         </w:rPr>
         <w:t xml:space="preserve"> </w:t>
       </w:r>
       <w:proofErr w:type="spellStart"/>
       <w:r>
         <w:rPr>
-          <w:u w:val="single"/>
-          <w:lang w:val="en-US"/>
+          <w:strike/>
+          <w:lang w:val="en-US"/>
+          <w:rPrChange w:id="7" w:author="Admin" w:date="2010-05-27T19:28:00Z">
+            <w:rPr>
+              <w:u w:val="single"/>
+              <w:lang w:val="en-US"/>
+            </w:rPr>
+          </w:rPrChange>
         </w:rPr>
         <w:t>dataTable</w:t>
       </w:r>
       <w:proofErr w:type="spellEnd"/>
       <w:r>
         <w:rPr>
-          <w:u w:val="single"/>
-          <w:lang w:val="en-US"/>
+          <w:strike/>
+          <w:lang w:val="en-US"/>
+          <w:rPrChange w:id="8" w:author="Admin" w:date="2010-05-27T19:28:00Z">
+            <w:rPr>
+              <w:u w:val="single"/>
+              <w:lang w:val="en-US"/>
+            </w:rPr>
+          </w:rPrChange>
         </w:rPr>
         <w:t xml:space="preserve"> [</w:t>
       </w:r>
       <w:proofErr w:type="spellStart"/>
       <w:r>
         <w:rPr>
-          <w:u w:val="single"/>
-          <w:lang w:val="en-US"/>
+          <w:strike/>
+          <w:lang w:val="en-US"/>
+          <w:rPrChange w:id="9" w:author="Admin" w:date="2010-05-27T19:28:00Z">
+            <w:rPr>
+              <w:u w:val="single"/>
+              <w:lang w:val="en-US"/>
+            </w:rPr>
+          </w:rPrChange>
         </w:rPr>
         <w:t>welvet</w:t>
       </w:r>
       <w:proofErr w:type="spellEnd"/>
       <w:r>
         <w:rPr>
-          <w:u w:val="single"/>
-          <w:lang w:val="en-US"/>
+          <w:strike/>
+          <w:lang w:val="en-US"/>
+          <w:rPrChange w:id="10" w:author="Admin" w:date="2010-05-27T19:28:00Z">
+            <w:rPr>
+              <w:u w:val="single"/>
+              <w:lang w:val="en-US"/>
+            </w:rPr>
+          </w:rPrChange>
         </w:rPr>
         <w:t>]</w:t>
       </w:r>
@@ -942,21 +1006,77 @@
           <w:ilvl w:val="1"/>
           <w:numId w:val="1"/>
         </w:numPr>
-      </w:pPr>
-      <w:r>
+        <w:rPr>
+          <w:u w:val="single"/>
+          <w:rPrChange w:id="11" w:author="Admin" w:date="2010-05-27T19:28:00Z">
+            <w:rPr/>
+          </w:rPrChange>
+        </w:rPr>
+      </w:pPr>
+      <w:r>
+        <w:rPr>
+          <w:u w:val="single"/>
+          <w:rPrChange w:id="12" w:author="Admin" w:date="2010-05-27T19:27:00Z">
+            <w:rPr/>
+          </w:rPrChange>
+        </w:rPr>
         <w:t xml:space="preserve">Все настройки сервера должны указываться через </w:t>
       </w:r>
       <w:proofErr w:type="spellStart"/>
       <w:r>
+        <w:rPr>
+          <w:u w:val="single"/>
+          <w:rPrChange w:id="13" w:author="Admin" w:date="2010-05-27T19:27:00Z">
+            <w:rPr/>
+          </w:rPrChange>
+        </w:rPr>
         <w:t>веб</w:t>
       </w:r>
       <w:proofErr w:type="spellEnd"/>
       <w:r>
-        <w:t xml:space="preserve"> интерфейс</w:t>
-      </w:r>
-      <w:r>
-        <w:t xml:space="preserve"> </w:t>
-      </w:r>
+        <w:rPr>
+          <w:u w:val="single"/>
+          <w:rPrChange w:id="14" w:author="Admin" w:date="2010-05-27T19:27:00Z">
+            <w:rPr/>
+          </w:rPrChange>
+        </w:rPr>
+        <w:t xml:space="preserve"> интерфейс </w:t>
+      </w:r>
+      <w:ins w:id="15" w:author="Admin" w:date="2010-05-27T19:27:00Z">
+        <w:r>
+          <w:rPr>
+            <w:u w:val="single"/>
+            <w:rPrChange w:id="16" w:author="Admin" w:date="2010-05-27T19:27:00Z">
+              <w:rPr>
+                <w:u w:val="single"/>
+                <w:lang w:val="en-US"/>
+              </w:rPr>
+            </w:rPrChange>
+          </w:rPr>
+          <w:t xml:space="preserve"> [</w:t>
+        </w:r>
+        <w:proofErr w:type="spellStart"/>
+        <w:r>
+          <w:rPr>
+            <w:u w:val="single"/>
+            <w:lang w:val="en-US"/>
+          </w:rPr>
+          <w:t>welvet</w:t>
+        </w:r>
+        <w:proofErr w:type="spellEnd"/>
+        <w:r>
+          <w:rPr>
+            <w:u w:val="single"/>
+            <w:rPrChange w:id="17" w:author="Admin" w:date="2010-05-27T19:27:00Z">
+              <w:rPr>
+                <w:u w:val="single"/>
+                <w:lang w:val="en-US"/>
+              </w:rPr>
+            </w:rPrChange>
+          </w:rPr>
+          <w:t>]</w:t>
+        </w:r>
+      </w:ins>
     </w:p>
     <w:p>
       <w:pPr>
@@ -2136,6 +2256,15 @@
           <w:ilvl w:val="1"/>
           <w:numId w:val="6"/>
         </w:numPr>
+        <w:rPr>
+          <w:ins w:id="18" w:author="Admin" w:date="2010-05-27T18:29:00Z"/>
+          <w:rPrChange w:id="19" w:author="Admin" w:date="2010-05-27T18:29:00Z">
+            <w:rPr>
+              <w:ins w:id="20" w:author="Admin" w:date="2010-05-27T18:29:00Z"/>
+              <w:lang w:val="en-US"/>
+            </w:rPr>
+          </w:rPrChange>
+        </w:rPr>
       </w:pPr>
       <w:r>
         <w:t xml:space="preserve">Написать </w:t>
@@ -2148,6 +2277,48 @@
       <w:r>
         <w:t xml:space="preserve"> логов</w:t>
       </w:r>
+    </w:p>
+    <w:p>
+      <w:pPr>
+        <w:pStyle w:val="a9"/>
+        <w:numPr>
+          <w:ilvl w:val="1"/>
+          <w:numId w:val="6"/>
+        </w:numPr>
+      </w:pPr>
+      <w:proofErr w:type="spellStart"/>
+      <w:ins w:id="21" w:author="Admin" w:date="2010-05-27T18:29:00Z">
+        <w:r>
+          <w:t>Логи</w:t>
+        </w:r>
+        <w:proofErr w:type="spellEnd"/>
+        <w:r>
+          <w:t xml:space="preserve"> уровня </w:t>
+        </w:r>
+        <w:proofErr w:type="spellStart"/>
+        <w:r>
+          <w:t>еррор</w:t>
+        </w:r>
+        <w:proofErr w:type="spellEnd"/>
+        <w:r>
+          <w:t xml:space="preserve"> должны храниться в самом приложении и показываться пользователю после логина. </w:t>
+        </w:r>
+      </w:ins>
+      <w:proofErr w:type="gramStart"/>
+      <w:ins w:id="22" w:author="Admin" w:date="2010-05-27T18:30:00Z">
+        <w:r>
+          <w:t>Вероятно</w:t>
+        </w:r>
+        <w:proofErr w:type="gramEnd"/>
+        <w:r>
+          <w:t xml:space="preserve"> нужно добавить отдельный </w:t>
+        </w:r>
+        <w:proofErr w:type="spellStart"/>
+        <w:r>
+          <w:t>аппендер</w:t>
+        </w:r>
+      </w:ins>
+      <w:proofErr w:type="spellEnd"/>
     </w:p>
     <w:p>
       <w:pPr>
@@ -3896,7 +4067,7 @@
 </file>
 
 <file path=customXml/itemProps1.xml><?xml version="1.0" encoding="utf-8"?>
-<ds:datastoreItem xmlns:ds="http://schemas.openxmlformats.org/officeDocument/2006/customXml" ds:itemID="{7D01C635-7E65-4206-AE70-5F93655C9EEB}">
+<ds:datastoreItem xmlns:ds="http://schemas.openxmlformats.org/officeDocument/2006/customXml" ds:itemID="{0E946B8D-EE35-4D84-B715-10BC191D379B}">
   <ds:schemaRefs>
     <ds:schemaRef ds:uri="http://schemas.openxmlformats.org/officeDocument/2006/bibliography"/>
   </ds:schemaRefs>

</xml_diff>